<commit_message>
Updated the formatting on the night order docx
Character names are right aligned, and added headers to page with the name of the script and <First|Other> Night(s)
</commit_message>
<xml_diff>
--- a/Output_Night_Order_Sheets/Catfishing_Formatted_Night.docx
+++ b/Output_Night_Order_Sheets/Catfishing_Formatted_Night.docx
@@ -2,11 +2,25 @@
 <file path=word/document.xml><?xml version="1.0" encoding="utf-8"?>
 <w:document xmlns:o="urn:schemas-microsoft-com:office:office" xmlns:r="http://schemas.openxmlformats.org/officeDocument/2006/relationships" xmlns:v="urn:schemas-microsoft-com:vml" xmlns:w="http://schemas.openxmlformats.org/wordprocessingml/2006/main" xmlns:w10="urn:schemas-microsoft-com:office:word" xmlns:wp="http://schemas.openxmlformats.org/drawingml/2006/wordprocessingDrawing" xmlns:wps="http://schemas.microsoft.com/office/word/2010/wordprocessingShape" xmlns:wpg="http://schemas.microsoft.com/office/word/2010/wordprocessingGroup" xmlns:mc="http://schemas.openxmlformats.org/markup-compatibility/2006" xmlns:wp14="http://schemas.microsoft.com/office/word/2010/wordprocessingDrawing" xmlns:w14="http://schemas.microsoft.com/office/word/2010/wordml" mc:Ignorable="w14 wp14">
   <w:body>
+    <w:p>
+      <w:pPr>
+        <w:pStyle w:val="Normal"/>
+        <w:jc w:val="center"/>
+        <w:rPr/>
+      </w:pPr>
+      <w:r>
+        <w:rPr>
+          <w:b/>
+          <w:sz w:val="32"/>
+        </w:rPr>
+        <w:t>Catfishing - First Night</w:t>
+      </w:r>
+    </w:p>
     <w:tbl>
       <w:tblPr>
         <w:tblW w:w="10800" w:type="dxa"/>
         <w:jc w:val="left"/>
-        <w:tblInd w:w="-108" w:type="dxa"/>
+        <w:tblInd w:w="0" w:type="dxa"/>
         <w:tblCellMar>
           <w:top w:w="0" w:type="dxa"/>
           <w:left w:w="108" w:type="dxa"/>
@@ -33,6 +47,7 @@
           <w:p>
             <w:pPr>
               <w:pStyle w:val="Normal"/>
+              <w:jc w:val="right"/>
               <w:rPr/>
             </w:pPr>
             <w:r>
@@ -93,6 +108,7 @@
           <w:p>
             <w:pPr>
               <w:pStyle w:val="Normal"/>
+              <w:jc w:val="right"/>
               <w:rPr/>
             </w:pPr>
             <w:r>
@@ -156,6 +172,7 @@
           <w:p>
             <w:pPr>
               <w:pStyle w:val="Normal"/>
+              <w:jc w:val="right"/>
               <w:rPr/>
             </w:pPr>
             <w:r>
@@ -199,17 +216,7 @@
             </w:pPr>
             <w:r>
               <w:rPr/>
-              <w:t xml:space="preserve">The Philosopher might choose a character. If necessary, swap their character token. </w:t>
-            </w:r>
-            <w:r>
-              <w:rPr>
-                <w:rFonts w:ascii="Courier New" w:hAnsi="Courier New"/>
-                <w:b w:val="false"/>
-                <w:i w:val="false"/>
-                <w:color w:val="000000"/>
-                <w:sz w:val="20"/>
-              </w:rPr>
-              <w:t>⚫</w:t>
+              <w:t>The Philosopher might choose a character. If necessary, swap their character token. ⚫</w:t>
             </w:r>
           </w:p>
         </w:tc>
@@ -227,6 +234,7 @@
           <w:p>
             <w:pPr>
               <w:pStyle w:val="Normal"/>
+              <w:jc w:val="right"/>
               <w:rPr/>
             </w:pPr>
             <w:r>
@@ -288,6 +296,7 @@
           <w:p>
             <w:pPr>
               <w:pStyle w:val="Normal"/>
+              <w:jc w:val="right"/>
               <w:rPr/>
             </w:pPr>
             <w:r>
@@ -349,6 +358,7 @@
           <w:p>
             <w:pPr>
               <w:pStyle w:val="Normal"/>
+              <w:jc w:val="right"/>
               <w:rPr/>
             </w:pPr>
             <w:r>
@@ -410,6 +420,7 @@
           <w:p>
             <w:pPr>
               <w:pStyle w:val="Normal"/>
+              <w:jc w:val="right"/>
               <w:rPr/>
             </w:pPr>
             <w:r>
@@ -453,17 +464,7 @@
             </w:pPr>
             <w:r>
               <w:rPr/>
-              <w:t xml:space="preserve">Show the Grimoire for as long as the Widow needs. The Widow chooses a player. </w:t>
-            </w:r>
-            <w:r>
-              <w:rPr>
-                <w:rFonts w:ascii="Courier New" w:hAnsi="Courier New"/>
-                <w:b w:val="false"/>
-                <w:i w:val="false"/>
-                <w:color w:val="000000"/>
-                <w:sz w:val="20"/>
-              </w:rPr>
-              <w:t>⚫</w:t>
+              <w:t>Show the Grimoire for as long as the Widow needs. The Widow chooses a player. ⚫</w:t>
             </w:r>
           </w:p>
         </w:tc>
@@ -481,6 +482,7 @@
           <w:p>
             <w:pPr>
               <w:pStyle w:val="Normal"/>
+              <w:jc w:val="right"/>
               <w:rPr/>
             </w:pPr>
             <w:r>
@@ -527,17 +529,7 @@
               <w:t xml:space="preserve">The Snake Charmer chooses a player. If they chose the Demon: </w:t>
               <w:br/>
               <w:tab/>
-              <w:t xml:space="preserve">Show the YOU ARE &amp; Demon tokens. Give a thumbs down. Swap the Snake Charmer &amp; Demon tokens. Put the old Snake Charmer to sleep. Wake the old Demon. Show the YOU ARE and Snake Charmer tokens &amp; give a thumbs up. </w:t>
-            </w:r>
-            <w:r>
-              <w:rPr>
-                <w:rFonts w:ascii="Courier New" w:hAnsi="Courier New"/>
-                <w:b w:val="false"/>
-                <w:i w:val="false"/>
-                <w:color w:val="000000"/>
-                <w:sz w:val="20"/>
-              </w:rPr>
-              <w:t>⚫</w:t>
+              <w:t>Show the YOU ARE &amp; Demon tokens. Give a thumbs down. Swap the Snake Charmer &amp; Demon tokens. Put the old Snake Charmer to sleep. Wake the old Demon. Show the YOU ARE and Snake Charmer tokens &amp; give a thumbs up. ⚫</w:t>
             </w:r>
           </w:p>
         </w:tc>
@@ -555,6 +547,7 @@
           <w:p>
             <w:pPr>
               <w:pStyle w:val="Normal"/>
+              <w:jc w:val="right"/>
               <w:rPr/>
             </w:pPr>
             <w:r>
@@ -616,6 +609,7 @@
           <w:p>
             <w:pPr>
               <w:pStyle w:val="Normal"/>
+              <w:jc w:val="right"/>
               <w:rPr/>
             </w:pPr>
             <w:r>
@@ -659,21 +653,7 @@
             </w:pPr>
             <w:r>
               <w:rPr/>
-              <w:t xml:space="preserve">The Cerenovus chooses a player &amp; a character. </w:t>
-            </w:r>
-            <w:r>
-              <w:rPr>
-                <w:rFonts w:ascii="Courier New" w:hAnsi="Courier New"/>
-                <w:b w:val="false"/>
-                <w:i w:val="false"/>
-                <w:color w:val="000000"/>
-                <w:sz w:val="20"/>
-              </w:rPr>
-              <w:t>⚫</w:t>
-            </w:r>
-            <w:r>
-              <w:rPr/>
-              <w:t xml:space="preserve"> Put the Cerenovus to sleep. Wake the target. Show the THIS CHARACTER HAS SELECTED YOU token, the Cerenovus token, then the madness-character token.</w:t>
+              <w:t>The Cerenovus chooses a player &amp; a character. ⚫ Put the Cerenovus to sleep. Wake the target. Show the THIS CHARACTER HAS SELECTED YOU token, the Cerenovus token, then the madness-character token.</w:t>
             </w:r>
           </w:p>
         </w:tc>
@@ -691,6 +671,7 @@
           <w:p>
             <w:pPr>
               <w:pStyle w:val="Normal"/>
+              <w:jc w:val="right"/>
               <w:rPr/>
             </w:pPr>
             <w:r>
@@ -751,6 +732,7 @@
           <w:p>
             <w:pPr>
               <w:pStyle w:val="Normal"/>
+              <w:jc w:val="right"/>
               <w:rPr/>
             </w:pPr>
             <w:r>
@@ -812,6 +794,7 @@
           <w:p>
             <w:pPr>
               <w:pStyle w:val="Normal"/>
+              <w:jc w:val="right"/>
               <w:rPr/>
             </w:pPr>
             <w:r>
@@ -873,6 +856,7 @@
           <w:p>
             <w:pPr>
               <w:pStyle w:val="Normal"/>
+              <w:jc w:val="right"/>
               <w:rPr/>
             </w:pPr>
             <w:r>
@@ -934,6 +918,7 @@
           <w:p>
             <w:pPr>
               <w:pStyle w:val="Normal"/>
+              <w:jc w:val="right"/>
               <w:rPr/>
             </w:pPr>
             <w:r>
@@ -995,6 +980,7 @@
           <w:p>
             <w:pPr>
               <w:pStyle w:val="Normal"/>
+              <w:jc w:val="right"/>
               <w:rPr/>
             </w:pPr>
             <w:r>
@@ -1056,6 +1042,7 @@
           <w:p>
             <w:pPr>
               <w:pStyle w:val="Normal"/>
+              <w:jc w:val="right"/>
               <w:rPr/>
             </w:pPr>
             <w:r>
@@ -1099,17 +1086,7 @@
             </w:pPr>
             <w:r>
               <w:rPr/>
-              <w:t xml:space="preserve">Show any player. </w:t>
-            </w:r>
-            <w:r>
-              <w:rPr>
-                <w:rFonts w:ascii="Courier New" w:hAnsi="Courier New"/>
-                <w:b w:val="false"/>
-                <w:i w:val="false"/>
-                <w:color w:val="000000"/>
-                <w:sz w:val="20"/>
-              </w:rPr>
-              <w:t>⚫</w:t>
+              <w:t>Show any player. ⚫</w:t>
             </w:r>
           </w:p>
         </w:tc>
@@ -1127,6 +1104,7 @@
           <w:p>
             <w:pPr>
               <w:pStyle w:val="Normal"/>
+              <w:jc w:val="right"/>
               <w:rPr/>
             </w:pPr>
             <w:r>
@@ -1187,11 +1165,25 @@
         <w:br w:type="page"/>
       </w:r>
     </w:p>
+    <w:p>
+      <w:pPr>
+        <w:pStyle w:val="Normal"/>
+        <w:jc w:val="center"/>
+        <w:rPr/>
+      </w:pPr>
+      <w:r>
+        <w:rPr>
+          <w:b/>
+          <w:sz w:val="32"/>
+        </w:rPr>
+        <w:t>Catfishing - Other Nights</w:t>
+      </w:r>
+    </w:p>
     <w:tbl>
       <w:tblPr>
         <w:tblW w:w="10800" w:type="dxa"/>
         <w:jc w:val="left"/>
-        <w:tblInd w:w="-108" w:type="dxa"/>
+        <w:tblInd w:w="0" w:type="dxa"/>
         <w:tblCellMar>
           <w:top w:w="0" w:type="dxa"/>
           <w:left w:w="108" w:type="dxa"/>
@@ -1218,7 +1210,7 @@
           <w:p>
             <w:pPr>
               <w:pStyle w:val="Normal"/>
-              <w:pageBreakBefore/>
+              <w:jc w:val="right"/>
               <w:rPr/>
             </w:pPr>
             <w:r>
@@ -1279,6 +1271,7 @@
           <w:p>
             <w:pPr>
               <w:pStyle w:val="Normal"/>
+              <w:jc w:val="right"/>
               <w:rPr/>
             </w:pPr>
             <w:r>
@@ -1342,6 +1335,7 @@
           <w:p>
             <w:pPr>
               <w:pStyle w:val="Normal"/>
+              <w:jc w:val="right"/>
               <w:rPr/>
             </w:pPr>
             <w:r>
@@ -1385,17 +1379,7 @@
             </w:pPr>
             <w:r>
               <w:rPr/>
-              <w:t xml:space="preserve">The Philosopher might choose a character. If necessary, swap their character token. </w:t>
-            </w:r>
-            <w:r>
-              <w:rPr>
-                <w:rFonts w:ascii="Courier New" w:hAnsi="Courier New"/>
-                <w:b w:val="false"/>
-                <w:i w:val="false"/>
-                <w:color w:val="000000"/>
-                <w:sz w:val="20"/>
-              </w:rPr>
-              <w:t>⚫</w:t>
+              <w:t>The Philosopher might choose a character. If necessary, swap their character token. ⚫</w:t>
             </w:r>
           </w:p>
         </w:tc>
@@ -1413,6 +1397,7 @@
           <w:p>
             <w:pPr>
               <w:pStyle w:val="Normal"/>
+              <w:jc w:val="right"/>
               <w:rPr/>
             </w:pPr>
             <w:r>
@@ -1456,17 +1441,7 @@
             </w:pPr>
             <w:r>
               <w:rPr/>
-              <w:t xml:space="preserve">The Gambler chooses a player &amp; a character. </w:t>
-            </w:r>
-            <w:r>
-              <w:rPr>
-                <w:rFonts w:ascii="Courier New" w:hAnsi="Courier New"/>
-                <w:b w:val="false"/>
-                <w:i w:val="false"/>
-                <w:color w:val="000000"/>
-                <w:sz w:val="20"/>
-              </w:rPr>
-              <w:t>⚫</w:t>
+              <w:t>The Gambler chooses a player &amp; a character. ⚫</w:t>
             </w:r>
           </w:p>
         </w:tc>
@@ -1484,6 +1459,7 @@
           <w:p>
             <w:pPr>
               <w:pStyle w:val="Normal"/>
+              <w:jc w:val="right"/>
               <w:rPr/>
             </w:pPr>
             <w:r>
@@ -1530,17 +1506,7 @@
               <w:t xml:space="preserve">The Snake Charmer chooses a player. If they chose the Demon: </w:t>
               <w:br/>
               <w:tab/>
-              <w:t xml:space="preserve">Show the YOU ARE &amp; Demon tokens. Give a thumbs down. Swap the Snake Charmer &amp; Demon tokens. Put the old Snake Charmer to sleep. Wake the old Demon. Show the YOU ARE and Snake Charmer tokens &amp; give a thumbs up. </w:t>
-            </w:r>
-            <w:r>
-              <w:rPr>
-                <w:rFonts w:ascii="Courier New" w:hAnsi="Courier New"/>
-                <w:b w:val="false"/>
-                <w:i w:val="false"/>
-                <w:color w:val="000000"/>
-                <w:sz w:val="20"/>
-              </w:rPr>
-              <w:t>⚫</w:t>
+              <w:t>Show the YOU ARE &amp; Demon tokens. Give a thumbs down. Swap the Snake Charmer &amp; Demon tokens. Put the old Snake Charmer to sleep. Wake the old Demon. Show the YOU ARE and Snake Charmer tokens &amp; give a thumbs up. ⚫</w:t>
             </w:r>
           </w:p>
         </w:tc>
@@ -1558,6 +1524,7 @@
           <w:p>
             <w:pPr>
               <w:pStyle w:val="Normal"/>
+              <w:jc w:val="right"/>
               <w:rPr/>
             </w:pPr>
             <w:r>
@@ -1601,21 +1568,7 @@
             </w:pPr>
             <w:r>
               <w:rPr/>
-              <w:t xml:space="preserve">The Cerenovus chooses a player &amp; a character. </w:t>
-            </w:r>
-            <w:r>
-              <w:rPr>
-                <w:rFonts w:ascii="Courier New" w:hAnsi="Courier New"/>
-                <w:b w:val="false"/>
-                <w:i w:val="false"/>
-                <w:color w:val="000000"/>
-                <w:sz w:val="20"/>
-              </w:rPr>
-              <w:t>⚫</w:t>
-            </w:r>
-            <w:r>
-              <w:rPr/>
-              <w:t xml:space="preserve"> Put the Cerenovus to sleep. Wake the target. Show the THIS CHARACTER HAS SELECTED YOU token, the Cerenovus token, then the madness-character token.</w:t>
+              <w:t>The Cerenovus chooses a player &amp; a character. ⚫ Put the Cerenovus to sleep. Wake the target. Show the THIS CHARACTER HAS SELECTED YOU token, the Cerenovus token, then the madness-character token.</w:t>
             </w:r>
           </w:p>
         </w:tc>
@@ -1633,6 +1586,7 @@
           <w:p>
             <w:pPr>
               <w:pStyle w:val="Normal"/>
+              <w:jc w:val="right"/>
               <w:rPr/>
             </w:pPr>
             <w:r>
@@ -1694,6 +1648,7 @@
           <w:p>
             <w:pPr>
               <w:pStyle w:val="Normal"/>
+              <w:jc w:val="right"/>
               <w:rPr/>
             </w:pPr>
             <w:r>
@@ -1737,21 +1692,7 @@
             </w:pPr>
             <w:r>
               <w:rPr/>
-              <w:t xml:space="preserve">The Imp chooses a player. </w:t>
-            </w:r>
-            <w:r>
-              <w:rPr>
-                <w:rFonts w:ascii="Courier New" w:hAnsi="Courier New"/>
-                <w:b w:val="false"/>
-                <w:i w:val="false"/>
-                <w:color w:val="000000"/>
-                <w:sz w:val="20"/>
-              </w:rPr>
-              <w:t>⚫</w:t>
-            </w:r>
-            <w:r>
-              <w:rPr/>
-              <w:t xml:space="preserve"> If the Imp chose themselves: </w:t>
+              <w:t xml:space="preserve">The Imp chooses a player. ⚫ If the Imp chose themselves: </w:t>
               <w:br/>
               <w:tab/>
               <w:t>Replace 1 alive Minion token with a spare Imp token. Put the old Imp to sleep. Wake the new Imp. Show the YOU ARE token, then show the Imp token.</w:t>
@@ -1772,6 +1713,7 @@
           <w:p>
             <w:pPr>
               <w:pStyle w:val="Normal"/>
+              <w:jc w:val="right"/>
               <w:rPr/>
             </w:pPr>
             <w:r>
@@ -1815,34 +1757,10 @@
             </w:pPr>
             <w:r>
               <w:rPr/>
-              <w:t xml:space="preserve">The Fang Gu chooses a player. </w:t>
-            </w:r>
-            <w:r>
-              <w:rPr>
-                <w:rFonts w:ascii="Courier New" w:hAnsi="Courier New"/>
-                <w:b w:val="false"/>
-                <w:i w:val="false"/>
-                <w:color w:val="000000"/>
-                <w:sz w:val="20"/>
-              </w:rPr>
-              <w:t>⚫</w:t>
-            </w:r>
-            <w:r>
-              <w:rPr/>
-              <w:t xml:space="preserve"> If they chose an Outsider (once only): </w:t>
+              <w:t xml:space="preserve">The Fang Gu chooses a player. ⚫ If they chose an Outsider (once only): </w:t>
               <w:br/>
               <w:tab/>
-              <w:t xml:space="preserve">Replace the Outsider token with the spare Fang Gu token. Put the Fang Gu token to sleep. Wake the target. Show the YOU ARE and Fang Gu tokens &amp; give a thumbs-down. </w:t>
-            </w:r>
-            <w:r>
-              <w:rPr>
-                <w:rFonts w:ascii="Courier New" w:hAnsi="Courier New"/>
-                <w:b w:val="false"/>
-                <w:i w:val="false"/>
-                <w:color w:val="000000"/>
-                <w:sz w:val="20"/>
-              </w:rPr>
-              <w:t>⚫</w:t>
+              <w:t>Replace the Outsider token with the spare Fang Gu token. Put the Fang Gu token to sleep. Wake the target. Show the YOU ARE and Fang Gu tokens &amp; give a thumbs-down. ⚫</w:t>
             </w:r>
           </w:p>
         </w:tc>
@@ -1860,6 +1778,7 @@
           <w:p>
             <w:pPr>
               <w:pStyle w:val="Normal"/>
+              <w:jc w:val="right"/>
               <w:rPr/>
             </w:pPr>
             <w:r>
@@ -1903,31 +1822,7 @@
             </w:pPr>
             <w:r>
               <w:rPr/>
-              <w:t xml:space="preserve">The Vigormortis chooses a player. </w:t>
-            </w:r>
-            <w:r>
-              <w:rPr>
-                <w:rFonts w:ascii="Courier New" w:hAnsi="Courier New"/>
-                <w:b w:val="false"/>
-                <w:i w:val="false"/>
-                <w:color w:val="000000"/>
-                <w:sz w:val="20"/>
-              </w:rPr>
-              <w:t>⚫</w:t>
-            </w:r>
-            <w:r>
-              <w:rPr/>
-              <w:t xml:space="preserve"> If that player is a Minion, poison a neighboring Townsfolk. </w:t>
-            </w:r>
-            <w:r>
-              <w:rPr>
-                <w:rFonts w:ascii="Courier New" w:hAnsi="Courier New"/>
-                <w:b w:val="false"/>
-                <w:i w:val="false"/>
-                <w:color w:val="000000"/>
-                <w:sz w:val="20"/>
-              </w:rPr>
-              <w:t>⚫⚫</w:t>
+              <w:t>The Vigormortis chooses a player. ⚫ If that player is a Minion, poison a neighboring Townsfolk. ⚫⚫</w:t>
             </w:r>
           </w:p>
         </w:tc>
@@ -1945,6 +1840,7 @@
           <w:p>
             <w:pPr>
               <w:pStyle w:val="Normal"/>
+              <w:jc w:val="right"/>
               <w:rPr/>
             </w:pPr>
             <w:r>
@@ -1988,17 +1884,7 @@
             </w:pPr>
             <w:r>
               <w:rPr/>
-              <w:t xml:space="preserve">If an Outsider died today, the Godfather chooses a player. </w:t>
-            </w:r>
-            <w:r>
-              <w:rPr>
-                <w:rFonts w:ascii="Courier New" w:hAnsi="Courier New"/>
-                <w:b w:val="false"/>
-                <w:i w:val="false"/>
-                <w:color w:val="000000"/>
-                <w:sz w:val="20"/>
-              </w:rPr>
-              <w:t>⚫</w:t>
+              <w:t>If an Outsider died today, the Godfather chooses a player. ⚫</w:t>
             </w:r>
           </w:p>
         </w:tc>
@@ -2016,6 +1902,7 @@
           <w:p>
             <w:pPr>
               <w:pStyle w:val="Normal"/>
+              <w:jc w:val="right"/>
               <w:rPr/>
             </w:pPr>
             <w:r>
@@ -2059,17 +1946,7 @@
             </w:pPr>
             <w:r>
               <w:rPr/>
-              <w:t xml:space="preserve">If the Sweetheart died, a player became drunk immediately. If you haven't done this yet, do so now. </w:t>
-            </w:r>
-            <w:r>
-              <w:rPr>
-                <w:rFonts w:ascii="Courier New" w:hAnsi="Courier New"/>
-                <w:b w:val="false"/>
-                <w:i w:val="false"/>
-                <w:color w:val="000000"/>
-                <w:sz w:val="20"/>
-              </w:rPr>
-              <w:t>⚫</w:t>
+              <w:t>If the Sweetheart died, a player became drunk immediately. If you haven't done this yet, do so now. ⚫</w:t>
             </w:r>
           </w:p>
         </w:tc>
@@ -2087,6 +1964,7 @@
           <w:p>
             <w:pPr>
               <w:pStyle w:val="Normal"/>
+              <w:jc w:val="right"/>
               <w:rPr/>
             </w:pPr>
             <w:r>
@@ -2147,6 +2025,7 @@
           <w:p>
             <w:pPr>
               <w:pStyle w:val="Normal"/>
+              <w:jc w:val="right"/>
               <w:rPr/>
             </w:pPr>
             <w:r>
@@ -2190,17 +2069,7 @@
             </w:pPr>
             <w:r>
               <w:rPr/>
-              <w:t xml:space="preserve">If the grandchild was killed by the Demon, the Grandmother dies too. </w:t>
-            </w:r>
-            <w:r>
-              <w:rPr>
-                <w:rFonts w:ascii="Courier New" w:hAnsi="Courier New"/>
-                <w:b w:val="false"/>
-                <w:i w:val="false"/>
-                <w:color w:val="000000"/>
-                <w:sz w:val="20"/>
-              </w:rPr>
-              <w:t>⚫</w:t>
+              <w:t>If the grandchild was killed by the Demon, the Grandmother dies too. ⚫</w:t>
             </w:r>
           </w:p>
         </w:tc>
@@ -2218,6 +2087,7 @@
           <w:p>
             <w:pPr>
               <w:pStyle w:val="Normal"/>
+              <w:jc w:val="right"/>
               <w:rPr/>
             </w:pPr>
             <w:r>
@@ -2279,6 +2149,7 @@
           <w:p>
             <w:pPr>
               <w:pStyle w:val="Normal"/>
+              <w:jc w:val="right"/>
               <w:rPr/>
             </w:pPr>
             <w:r>
@@ -2340,6 +2211,7 @@
           <w:p>
             <w:pPr>
               <w:pStyle w:val="Normal"/>
+              <w:jc w:val="right"/>
               <w:rPr/>
             </w:pPr>
             <w:r>
@@ -2401,6 +2273,7 @@
           <w:p>
             <w:pPr>
               <w:pStyle w:val="Normal"/>
+              <w:jc w:val="right"/>
               <w:rPr/>
             </w:pPr>
             <w:r>
@@ -2444,17 +2317,7 @@
             </w:pPr>
             <w:r>
               <w:rPr/>
-              <w:t xml:space="preserve">Show a player with a different character type to previously </w:t>
-            </w:r>
-            <w:r>
-              <w:rPr>
-                <w:rFonts w:ascii="Courier New" w:hAnsi="Courier New"/>
-                <w:b w:val="false"/>
-                <w:i w:val="false"/>
-                <w:color w:val="000000"/>
-                <w:sz w:val="20"/>
-              </w:rPr>
-              <w:t>⚫</w:t>
+              <w:t>Show a player with a different character type to previously ⚫</w:t>
             </w:r>
           </w:p>
         </w:tc>
@@ -2472,6 +2335,7 @@
           <w:p>
             <w:pPr>
               <w:pStyle w:val="Normal"/>
+              <w:jc w:val="right"/>
               <w:rPr/>
             </w:pPr>
             <w:r>

</xml_diff>